<commit_message>
Upload files to ''
</commit_message>
<xml_diff>
--- a/Notes Gen 1.docx
+++ b/Notes Gen 1.docx
@@ -5355,7 +5355,27 @@
           <w:sz w:val="24"/>
           <w:szCs w:val="24"/>
         </w:rPr>
-        <w:t xml:space="preserve"> called Night. Then there was evening and there was morning, one day</w:t>
+        <w:t xml:space="preserve"> called Night. Then there was evening</w:t>
+      </w:r>
+      <w:r>
+        <w:rPr>
+          <w:rFonts w:eastAsia="Times New Roman" w:cstheme="majorHAnsi"/>
+          <w:b/>
+          <w:color w:val="000000"/>
+          <w:sz w:val="24"/>
+          <w:szCs w:val="24"/>
+        </w:rPr>
+        <w:t>,</w:t>
+      </w:r>
+      <w:r>
+        <w:rPr>
+          <w:rFonts w:eastAsia="Times New Roman" w:cstheme="majorHAnsi"/>
+          <w:b/>
+          <w:color w:val="000000"/>
+          <w:sz w:val="24"/>
+          <w:szCs w:val="24"/>
+        </w:rPr>
+        <w:t xml:space="preserve"> and there was morning, one day</w:t>
       </w:r>
       <w:r>
         <w:rPr>
@@ -41628,7 +41648,16 @@
           <w:sz w:val="24"/>
           <w:szCs w:val="24"/>
         </w:rPr>
-        <w:t>the sky and over every living creature</w:t>
+        <w:t xml:space="preserve">the sky and over every living </w:t>
+      </w:r>
+      <w:r>
+        <w:rPr>
+          <w:rFonts w:cstheme="majorHAnsi"/>
+          <w:b/>
+          <w:sz w:val="24"/>
+          <w:szCs w:val="24"/>
+        </w:rPr>
+        <w:t>thing</w:t>
       </w:r>
       <w:r>
         <w:rPr>
@@ -43893,7 +43922,7 @@
           <w:sz w:val="24"/>
           <w:szCs w:val="24"/>
         </w:rPr>
-        <w:t>bears</w:t>
+        <w:t>has</w:t>
       </w:r>
       <w:r>
         <w:rPr>
@@ -43913,6 +43942,15 @@
           <w:szCs w:val="24"/>
         </w:rPr>
         <w:t xml:space="preserve"> </w:t>
+      </w:r>
+      <w:r>
+        <w:rPr>
+          <w:rFonts w:cstheme="majorHAnsi"/>
+          <w:b/>
+          <w:sz w:val="24"/>
+          <w:szCs w:val="24"/>
+        </w:rPr>
+        <w:t xml:space="preserve">tree </w:t>
       </w:r>
       <w:r>
         <w:rPr>
@@ -46310,17 +46348,17 @@
           <w:sz w:val="24"/>
           <w:szCs w:val="24"/>
         </w:rPr>
-        <w:t>the</w:t>
-      </w:r>
-      <w:r>
-        <w:rPr>
-          <w:rFonts w:cstheme="majorHAnsi"/>
-          <w:b/>
-          <w:color w:val="000000" w:themeColor="text1"/>
-          <w:sz w:val="24"/>
-          <w:szCs w:val="24"/>
-        </w:rPr>
-        <w:t xml:space="preserve"> breath of life in it, </w:t>
+        <w:t>living breath</w:t>
+      </w:r>
+      <w:r>
+        <w:rPr>
+          <w:rFonts w:cstheme="majorHAnsi"/>
+          <w:b/>
+          <w:color w:val="000000" w:themeColor="text1"/>
+          <w:sz w:val="24"/>
+          <w:szCs w:val="24"/>
+        </w:rPr>
+        <w:t xml:space="preserve"> in it, </w:t>
       </w:r>
       <w:r>
         <w:rPr>

</xml_diff>